<commit_message>
Commit met BEAUTIFULL CLASSE
</commit_message>
<xml_diff>
--- a/Integration-project/ProjectSAI/ProjectSAI/bin/Debug/output.docx
+++ b/Integration-project/ProjectSAI/ProjectSAI/bin/Debug/output.docx
@@ -59413,10 +59413,10 @@
 
 <file path=word/commentsExtended.xml><?xml version="1.0" encoding="utf-8"?>
 <w15:commentsEx xmlns:v="urn:schemas-microsoft-com:vml" xmlns:w10="urn:schemas-microsoft-com:office:word" xmlns:o="urn:schemas-microsoft-com:office:office" xmlns:mc="http://schemas.openxmlformats.org/markup-compatibility/2006" xmlns:r="http://schemas.openxmlformats.org/officeDocument/2006/relationships" xmlns:m="http://schemas.openxmlformats.org/officeDocument/2006/math" xmlns:wne="http://schemas.microsoft.com/office/word/2006/wordml" xmlns:a="http://schemas.openxmlformats.org/drawingml/2006/main" xmlns:pic="http://schemas.openxmlformats.org/drawingml/2006/picture" xmlns:wp="http://schemas.openxmlformats.org/drawingml/2006/wordprocessingDrawing" xmlns:ve="http://schemas.openxmlformats.org/markup-compatibility/2006" xmlns:w14="http://schemas.microsoft.com/office/word/2010/wordml" xmlns:w15="http://schemas.microsoft.com/office/word/2012/wordml">
-  <w15:commentEx w15:paraId="73F63F20" w15:done="1"/>
-  <w15:commentEx w15:paraId="477CD539" w15:done="1"/>
-  <w15:commentEx w15:paraId="6016C951" w15:paraIdParent="477CD539" w15:done="1"/>
-  <w15:commentEx w15:paraId="3C6B96BE" w15:paraIdParent="477CD539" w15:done="1"/>
+  <w15:commentEx w15:paraId="59561718" w15:done="1"/>
+  <w15:commentEx w15:paraId="51D76B2B" w15:done="1"/>
+  <w15:commentEx w15:paraId="60E02302" w15:paraIdParent="51D76B2B" w15:done="1"/>
+  <w15:commentEx w15:paraId="38959454" w15:paraIdParent="51D76B2B" w15:done="1"/>
 </w15:commentsEx>
 </file>
 

</xml_diff>

<commit_message>
Alle query's inserted in het programma
</commit_message>
<xml_diff>
--- a/Integration-project/ProjectSAI/ProjectSAI/bin/Debug/output.docx
+++ b/Integration-project/ProjectSAI/ProjectSAI/bin/Debug/output.docx
@@ -287,7 +287,7 @@
                   </w:pPr>
                   <w:r>
                     <w:rPr/>
-                    <w:t xml:space="preserve">86</w:t>
+                    <w:t xml:space="preserve">43</w:t>
                   </w:r>
                 </w:p>
               </w:tc>
@@ -303,7 +303,7 @@
                   </w:pPr>
                   <w:r>
                     <w:rPr/>
-                    <w:t xml:space="preserve">68</w:t>
+                    <w:t xml:space="preserve">34</w:t>
                   </w:r>
                 </w:p>
               </w:tc>
@@ -338,7 +338,7 @@
                   </w:pPr>
                   <w:r>
                     <w:rPr/>
-                    <w:t xml:space="preserve">8</w:t>
+                    <w:t xml:space="preserve">4</w:t>
                   </w:r>
                 </w:p>
               </w:tc>
@@ -354,7 +354,7 @@
                   </w:pPr>
                   <w:r>
                     <w:rPr/>
-                    <w:t xml:space="preserve">20</w:t>
+                    <w:t xml:space="preserve">10</w:t>
                   </w:r>
                 </w:p>
               </w:tc>
@@ -389,7 +389,7 @@
                   </w:pPr>
                   <w:r>
                     <w:rPr/>
-                    <w:t xml:space="preserve">16</w:t>
+                    <w:t xml:space="preserve">8</w:t>
                   </w:r>
                 </w:p>
               </w:tc>
@@ -405,7 +405,7 @@
                   </w:pPr>
                   <w:r>
                     <w:rPr/>
-                    <w:t xml:space="preserve">8</w:t>
+                    <w:t xml:space="preserve">4</w:t>
                   </w:r>
                 </w:p>
               </w:tc>
@@ -440,7 +440,7 @@
                   </w:pPr>
                   <w:r>
                     <w:rPr/>
-                    <w:t xml:space="preserve">178</w:t>
+                    <w:t xml:space="preserve">89</w:t>
                   </w:r>
                 </w:p>
               </w:tc>
@@ -456,7 +456,7 @@
                   </w:pPr>
                   <w:r>
                     <w:rPr/>
-                    <w:t xml:space="preserve">172</w:t>
+                    <w:t xml:space="preserve">86</w:t>
                   </w:r>
                 </w:p>
               </w:tc>
@@ -491,7 +491,7 @@
                   </w:pPr>
                   <w:r>
                     <w:rPr/>
-                    <w:t xml:space="preserve">16</w:t>
+                    <w:t xml:space="preserve">8</w:t>
                   </w:r>
                 </w:p>
               </w:tc>
@@ -507,7 +507,7 @@
                   </w:pPr>
                   <w:r>
                     <w:rPr/>
-                    <w:t xml:space="preserve">16</w:t>
+                    <w:t xml:space="preserve">8</w:t>
                   </w:r>
                 </w:p>
               </w:tc>
@@ -806,7 +806,7 @@
             </w:pPr>
             <w:r>
               <w:rPr/>
-              <w:t xml:space="preserve">42</w:t>
+              <w:t xml:space="preserve">21</w:t>
             </w:r>
           </w:p>
         </w:tc>
@@ -822,7 +822,7 @@
             </w:pPr>
             <w:r>
               <w:rPr/>
-              <w:t xml:space="preserve">42</w:t>
+              <w:t xml:space="preserve">21</w:t>
             </w:r>
           </w:p>
         </w:tc>
@@ -857,7 +857,7 @@
             </w:pPr>
             <w:r>
               <w:rPr/>
-              <w:t xml:space="preserve">92</w:t>
+              <w:t xml:space="preserve">46</w:t>
             </w:r>
           </w:p>
         </w:tc>
@@ -873,7 +873,7 @@
             </w:pPr>
             <w:r>
               <w:rPr/>
-              <w:t xml:space="preserve">66</w:t>
+              <w:t xml:space="preserve">33</w:t>
             </w:r>
           </w:p>
         </w:tc>
@@ -908,7 +908,7 @@
             </w:pPr>
             <w:r>
               <w:rPr/>
-              <w:t xml:space="preserve">60</w:t>
+              <w:t xml:space="preserve">30</w:t>
             </w:r>
           </w:p>
         </w:tc>
@@ -924,7 +924,7 @@
             </w:pPr>
             <w:r>
               <w:rPr/>
-              <w:t xml:space="preserve">54</w:t>
+              <w:t xml:space="preserve">27</w:t>
             </w:r>
           </w:p>
         </w:tc>
@@ -959,7 +959,7 @@
             </w:pPr>
             <w:r>
               <w:rPr/>
-              <w:t xml:space="preserve">90</w:t>
+              <w:t xml:space="preserve">45</w:t>
             </w:r>
           </w:p>
         </w:tc>
@@ -975,7 +975,7 @@
             </w:pPr>
             <w:r>
               <w:rPr/>
-              <w:t xml:space="preserve">112</w:t>
+              <w:t xml:space="preserve">56</w:t>
             </w:r>
           </w:p>
         </w:tc>
@@ -1010,7 +1010,7 @@
             </w:pPr>
             <w:r>
               <w:rPr/>
-              <w:t xml:space="preserve">2</w:t>
+              <w:t xml:space="preserve">1</w:t>
             </w:r>
           </w:p>
         </w:tc>
@@ -1155,7 +1155,7 @@
             </w:pPr>
             <w:r>
               <w:rPr/>
-              <w:t xml:space="preserve">24</w:t>
+              <w:t xml:space="preserve">12</w:t>
             </w:r>
           </w:p>
         </w:tc>
@@ -1171,7 +1171,7 @@
             </w:pPr>
             <w:r>
               <w:rPr/>
-              <w:t xml:space="preserve">14</w:t>
+              <w:t xml:space="preserve">7</w:t>
             </w:r>
           </w:p>
         </w:tc>
@@ -1206,7 +1206,7 @@
             </w:pPr>
             <w:r>
               <w:rPr/>
-              <w:t xml:space="preserve">2</w:t>
+              <w:t xml:space="preserve">1</w:t>
             </w:r>
           </w:p>
         </w:tc>
@@ -1222,7 +1222,7 @@
             </w:pPr>
             <w:r>
               <w:rPr/>
-              <w:t xml:space="preserve">2</w:t>
+              <w:t xml:space="preserve">1</w:t>
             </w:r>
           </w:p>
         </w:tc>
@@ -1257,7 +1257,7 @@
             </w:pPr>
             <w:r>
               <w:rPr/>
-              <w:t xml:space="preserve">6</w:t>
+              <w:t xml:space="preserve">3</w:t>
             </w:r>
           </w:p>
         </w:tc>
@@ -1301,7 +1301,7 @@
             </w:pPr>
             <w:r>
               <w:rPr/>
-              <w:t xml:space="preserve">2</w:t>
+              <w:t xml:space="preserve">1</w:t>
             </w:r>
           </w:p>
         </w:tc>
@@ -1466,7 +1466,7 @@
             </w:pPr>
             <w:r>
               <w:rPr/>
-              <w:t xml:space="preserve">68</w:t>
+              <w:t xml:space="preserve">34</w:t>
             </w:r>
           </w:p>
         </w:tc>
@@ -1482,7 +1482,7 @@
             </w:pPr>
             <w:r>
               <w:rPr/>
-              <w:t xml:space="preserve">6</w:t>
+              <w:t xml:space="preserve">3</w:t>
             </w:r>
           </w:p>
         </w:tc>
@@ -1517,7 +1517,7 @@
             </w:pPr>
             <w:r>
               <w:rPr/>
-              <w:t xml:space="preserve">2</w:t>
+              <w:t xml:space="preserve">1</w:t>
             </w:r>
           </w:p>
         </w:tc>
@@ -1533,7 +1533,7 @@
             </w:pPr>
             <w:r>
               <w:rPr/>
-              <w:t xml:space="preserve">14</w:t>
+              <w:t xml:space="preserve">7</w:t>
             </w:r>
           </w:p>
         </w:tc>
@@ -1568,7 +1568,7 @@
             </w:pPr>
             <w:r>
               <w:rPr/>
-              <w:t xml:space="preserve">4</w:t>
+              <w:t xml:space="preserve">2</w:t>
             </w:r>
           </w:p>
         </w:tc>
@@ -1584,7 +1584,7 @@
             </w:pPr>
             <w:r>
               <w:rPr/>
-              <w:t xml:space="preserve">22</w:t>
+              <w:t xml:space="preserve">11</w:t>
             </w:r>
           </w:p>
         </w:tc>
@@ -1619,7 +1619,7 @@
             </w:pPr>
             <w:r>
               <w:rPr/>
-              <w:t xml:space="preserve">16</w:t>
+              <w:t xml:space="preserve">8</w:t>
             </w:r>
           </w:p>
         </w:tc>
@@ -1663,7 +1663,7 @@
             </w:pPr>
             <w:r>
               <w:rPr/>
-              <w:t xml:space="preserve">6</w:t>
+              <w:t xml:space="preserve">3</w:t>
             </w:r>
           </w:p>
         </w:tc>
@@ -1998,7 +1998,7 @@
             </w:pPr>
             <w:r>
               <w:rPr/>
-              <w:t xml:space="preserve">2</w:t>
+              <w:t xml:space="preserve">1</w:t>
             </w:r>
           </w:p>
         </w:tc>
@@ -2014,7 +2014,7 @@
             </w:pPr>
             <w:r>
               <w:rPr/>
-              <w:t xml:space="preserve">2</w:t>
+              <w:t xml:space="preserve">1</w:t>
             </w:r>
           </w:p>
         </w:tc>
@@ -11974,10 +11974,10 @@
 
 <file path=word/commentsExtended.xml><?xml version="1.0" encoding="utf-8"?>
 <w15:commentsEx xmlns:v="urn:schemas-microsoft-com:vml" xmlns:w10="urn:schemas-microsoft-com:office:word" xmlns:o="urn:schemas-microsoft-com:office:office" xmlns:mc="http://schemas.openxmlformats.org/markup-compatibility/2006" xmlns:r="http://schemas.openxmlformats.org/officeDocument/2006/relationships" xmlns:m="http://schemas.openxmlformats.org/officeDocument/2006/math" xmlns:wne="http://schemas.microsoft.com/office/word/2006/wordml" xmlns:a="http://schemas.openxmlformats.org/drawingml/2006/main" xmlns:pic="http://schemas.openxmlformats.org/drawingml/2006/picture" xmlns:wp="http://schemas.openxmlformats.org/drawingml/2006/wordprocessingDrawing" xmlns:ve="http://schemas.openxmlformats.org/markup-compatibility/2006" xmlns:w14="http://schemas.microsoft.com/office/word/2010/wordml" xmlns:w15="http://schemas.microsoft.com/office/word/2012/wordml">
-  <w15:commentEx w15:paraId="394FAC16" w15:done="1"/>
-  <w15:commentEx w15:paraId="7E61716F" w15:done="1"/>
-  <w15:commentEx w15:paraId="299426DE" w15:paraIdParent="7E61716F" w15:done="1"/>
-  <w15:commentEx w15:paraId="38D370AE" w15:paraIdParent="7E61716F" w15:done="1"/>
+  <w15:commentEx w15:paraId="2B1AED7E" w15:done="1"/>
+  <w15:commentEx w15:paraId="70DBFC4D" w15:done="1"/>
+  <w15:commentEx w15:paraId="04AA18F0" w15:paraIdParent="70DBFC4D" w15:done="1"/>
+  <w15:commentEx w15:paraId="770C8489" w15:paraIdParent="70DBFC4D" w15:done="1"/>
 </w15:commentsEx>
 </file>
 

</xml_diff>